<commit_message>
adding in backslash escaping for parentheses
</commit_message>
<xml_diff>
--- a/day7/homework 7 - Leon.docx
+++ b/day7/homework 7 - Leon.docx
@@ -5,13 +5,7 @@
   <w:body>
     <w:p>
       <w:r>
-        <w:t xml:space="preserve">FOCS Homework </w:t>
-      </w:r>
-      <w:r>
-        <w:t>7</w:t>
-      </w:r>
-      <w:r>
-        <w:t xml:space="preserve"> – Leon Lam</w:t>
+        <w:t>FOCS Homework 7 – Leon Lam</w:t>
       </w:r>
     </w:p>
     <w:p>
@@ -41,6 +35,11 @@
       <w:r>
         <w:t xml:space="preserve"> ) ]*</w:t>
       </w:r>
+      <w:r>
+        <w:t xml:space="preserve"> OR (\(\))*</w:t>
+      </w:r>
+      <w:bookmarkStart w:id="0" w:name="_GoBack"/>
+      <w:bookmarkEnd w:id="0"/>
     </w:p>
     <w:p>
       <w:r>
@@ -54,16 +53,16 @@
       <w:r>
         <w:t xml:space="preserve"> [ ( ) ]* ) ]*</w:t>
       </w:r>
+      <w:r>
+        <w:t xml:space="preserve"> OR (\((\(\))*\))*</w:t>
+      </w:r>
     </w:p>
     <w:p>
       <w:r>
-        <w:t xml:space="preserve">2c.[ ( </w:t>
-      </w:r>
-      <w:r>
-        <w:t>[ ( [ ( ) ]* ) ]*</w:t>
-      </w:r>
-      <w:r>
-        <w:t xml:space="preserve"> ) ]*</w:t>
+        <w:t>2c.[ ( [ ( [ ( ) ]* ) ]* ) ]*</w:t>
+      </w:r>
+      <w:r>
+        <w:t xml:space="preserve"> OR (\((\((\(\))*\))*\))*</w:t>
       </w:r>
     </w:p>
     <w:p>
@@ -78,10 +77,7 @@
     </w:p>
     <w:p>
       <w:r>
-        <w:t>3c. (00)*1</w:t>
-      </w:r>
-      <w:r>
-        <w:t>(00)*</w:t>
+        <w:t>3c. (00)*1(00)*</w:t>
       </w:r>
       <w:proofErr w:type="gramStart"/>
       <w:r>
@@ -95,30 +91,13 @@
       </w:r>
       <w:proofErr w:type="gramEnd"/>
       <w:r>
-        <w:t>00)*</w:t>
-      </w:r>
-      <w:r>
-        <w:t>1</w:t>
-      </w:r>
-      <w:r>
-        <w:t>(00)*</w:t>
-      </w:r>
-      <w:r>
-        <w:t>1</w:t>
-      </w:r>
-      <w:r>
-        <w:t>(00)*</w:t>
-      </w:r>
-      <w:r>
-        <w:t>)*</w:t>
+        <w:t>00)*1(00)*1(00)*)*</w:t>
       </w:r>
     </w:p>
     <w:p>
       <w:r>
         <w:t>3d. 3a U 3b</w:t>
       </w:r>
-      <w:bookmarkStart w:id="0" w:name="_GoBack"/>
-      <w:bookmarkEnd w:id="0"/>
     </w:p>
     <w:sectPr>
       <w:pgSz w:w="12240" w:h="15840"/>

</xml_diff>